<commit_message>
Proj 2 v1.0: Add report and README.txt
Add report and README.txt
</commit_message>
<xml_diff>
--- a/proj 2/Project 2 Report.docx
+++ b/proj 2/Project 2 Report.docx
@@ -1,6 +1,6 @@
 
 <file path=word/document.xml><?xml version="1.0" encoding="utf-8"?>
-<w:document xmlns:wpc="http://schemas.microsoft.com/office/word/2010/wordprocessingCanvas" xmlns:cx="http://schemas.microsoft.com/office/drawing/2014/chartex" xmlns:cx1="http://schemas.microsoft.com/office/drawing/2015/9/8/chartex" xmlns:cx2="http://schemas.microsoft.com/office/drawing/2015/10/21/chartex" xmlns:cx3="http://schemas.microsoft.com/office/drawing/2016/5/9/chartex" xmlns:cx4="http://schemas.microsoft.com/office/drawing/2016/5/10/chartex" xmlns:cx5="http://schemas.microsoft.com/office/drawing/2016/5/11/chartex" xmlns:cx6="http://schemas.microsoft.com/office/drawing/2016/5/12/chartex" xmlns:cx7="http://schemas.microsoft.com/office/drawing/2016/5/13/chartex" xmlns:cx8="http://schemas.microsoft.com/office/drawing/2016/5/14/chartex" xmlns:mc="http://schemas.openxmlformats.org/markup-compatibility/2006" xmlns:aink="http://schemas.microsoft.com/office/drawing/2016/ink" xmlns:am3d="http://schemas.microsoft.com/office/drawing/2017/model3d" xmlns:o="urn:schemas-microsoft-com:office:office" xmlns:r="http://schemas.openxmlformats.org/officeDocument/2006/relationships" xmlns:m="http://schemas.openxmlformats.org/officeDocument/2006/math" xmlns:v="urn:schemas-microsoft-com:vml" xmlns:wp14="http://schemas.microsoft.com/office/word/2010/wordprocessingDrawing" xmlns:wp="http://schemas.openxmlformats.org/drawingml/2006/wordprocessingDrawing" xmlns:w10="urn:schemas-microsoft-com:office:word" xmlns:w="http://schemas.openxmlformats.org/wordprocessingml/2006/main" xmlns:w14="http://schemas.microsoft.com/office/word/2010/wordml" xmlns:w15="http://schemas.microsoft.com/office/word/2012/wordml" xmlns:w16se="http://schemas.microsoft.com/office/word/2015/wordml/symex" xmlns:wpg="http://schemas.microsoft.com/office/word/2010/wordprocessingGroup" xmlns:wpi="http://schemas.microsoft.com/office/word/2010/wordprocessingInk" xmlns:wne="http://schemas.microsoft.com/office/word/2006/wordml" xmlns:wps="http://schemas.microsoft.com/office/word/2010/wordprocessingShape" mc:Ignorable="w14 w15 w16se wp14">
+<w:document xmlns:wpc="http://schemas.microsoft.com/office/word/2010/wordprocessingCanvas" xmlns:mo="http://schemas.microsoft.com/office/mac/office/2008/main" xmlns:mc="http://schemas.openxmlformats.org/markup-compatibility/2006" xmlns:mv="urn:schemas-microsoft-com:mac:vml" xmlns:o="urn:schemas-microsoft-com:office:office" xmlns:r="http://schemas.openxmlformats.org/officeDocument/2006/relationships" xmlns:m="http://schemas.openxmlformats.org/officeDocument/2006/math" xmlns:v="urn:schemas-microsoft-com:vml" xmlns:wp14="http://schemas.microsoft.com/office/word/2010/wordprocessingDrawing" xmlns:wp="http://schemas.openxmlformats.org/drawingml/2006/wordprocessingDrawing" xmlns:w10="urn:schemas-microsoft-com:office:word" xmlns:w="http://schemas.openxmlformats.org/wordprocessingml/2006/main" xmlns:w14="http://schemas.microsoft.com/office/word/2010/wordml" xmlns:w15="http://schemas.microsoft.com/office/word/2012/wordml" xmlns:wpg="http://schemas.microsoft.com/office/word/2010/wordprocessingGroup" xmlns:wpi="http://schemas.microsoft.com/office/word/2010/wordprocessingInk" xmlns:wne="http://schemas.microsoft.com/office/word/2006/wordml" xmlns:wps="http://schemas.microsoft.com/office/word/2010/wordprocessingShape" mc:Ignorable="w14 w15 wp14">
   <w:body>
     <w:p>
       <w:pPr>
@@ -40,8 +40,13 @@
       <w:r>
         <w:t xml:space="preserve">, </w:t>
       </w:r>
-      <w:r>
-        <w:t>Sichao Zhang</w:t>
+      <w:proofErr w:type="spellStart"/>
+      <w:r>
+        <w:t>Sichao</w:t>
+      </w:r>
+      <w:proofErr w:type="spellEnd"/>
+      <w:r>
+        <w:t xml:space="preserve"> Zhang</w:t>
       </w:r>
       <w:r>
         <w:t xml:space="preserve">        </w:t>
@@ -71,10 +76,18 @@
         <w:t xml:space="preserve">  </w:t>
       </w:r>
       <w:r>
-        <w:t>Problem 1: Check whether a point</w:t>
-      </w:r>
-      <w:r>
-        <w:t>(random location)</w:t>
+        <w:t xml:space="preserve">Problem 1: Check whether a </w:t>
+      </w:r>
+      <w:proofErr w:type="gramStart"/>
+      <w:r>
+        <w:t>point</w:t>
+      </w:r>
+      <w:r>
+        <w:t>(</w:t>
+      </w:r>
+      <w:proofErr w:type="gramEnd"/>
+      <w:r>
+        <w:t>random location)</w:t>
       </w:r>
       <w:r>
         <w:t xml:space="preserve"> is in</w:t>
@@ -94,10 +107,18 @@
         <w:t xml:space="preserve">  </w:t>
       </w:r>
       <w:r>
-        <w:t>Problem 2: Check whether a circle</w:t>
-      </w:r>
-      <w:r>
-        <w:t>(random location and size)</w:t>
+        <w:t xml:space="preserve">Problem 2: Check whether a </w:t>
+      </w:r>
+      <w:proofErr w:type="gramStart"/>
+      <w:r>
+        <w:t>circle</w:t>
+      </w:r>
+      <w:r>
+        <w:t>(</w:t>
+      </w:r>
+      <w:proofErr w:type="gramEnd"/>
+      <w:r>
+        <w:t>random location and size)</w:t>
       </w:r>
       <w:r>
         <w:t xml:space="preserve"> is inside or intersect with the given obstacles.</w:t>
@@ -111,591 +132,1234 @@
         <w:t xml:space="preserve">  </w:t>
       </w:r>
       <w:r>
-        <w:t>Problem 3: Check whether a square</w:t>
-      </w:r>
-      <w:r>
-        <w:t>(random location, size and rotation angle) is inside or intersect with the given obstacles.</w:t>
-      </w:r>
-    </w:p>
-    <w:p>
-      <w:pPr>
-        <w:spacing w:after="0"/>
-      </w:pPr>
-    </w:p>
-    <w:p>
-      <w:pPr>
-        <w:spacing w:after="0"/>
-      </w:pPr>
-      <w:r>
-        <w:t>2.</w:t>
-      </w:r>
-      <w:r>
-        <w:t xml:space="preserve"> </w:t>
-      </w:r>
-      <w:r>
-        <w:t>A short description of the robots (their geometry) and their configuration spaces.</w:t>
-      </w:r>
-    </w:p>
-    <w:p>
-      <w:pPr>
-        <w:spacing w:after="0"/>
-      </w:pPr>
-      <w:r>
-        <w:t xml:space="preserve">  </w:t>
-      </w:r>
-      <w:r>
-        <w:t xml:space="preserve">Problem 1: </w:t>
-      </w:r>
-      <w:r>
-        <w:rPr>
-          <w:rFonts w:hint="eastAsia"/>
-        </w:rPr>
-        <w:t>Th</w:t>
-      </w:r>
-      <w:r>
-        <w:t>e point</w:t>
-      </w:r>
-      <w:r>
-        <w:t xml:space="preserve"> robot</w:t>
-      </w:r>
-      <w:r>
-        <w:t xml:space="preserve">. </w:t>
-      </w:r>
-      <w:r>
-        <w:t>A point has</w:t>
-      </w:r>
-      <w:r>
-        <w:t xml:space="preserve"> two parameters, its x-axis coordinate</w:t>
-      </w:r>
-      <w:r>
-        <w:t>(x)</w:t>
-      </w:r>
-      <w:r>
-        <w:t xml:space="preserve"> and y-axis coordinate</w:t>
-      </w:r>
-      <w:r>
-        <w:t>(y)</w:t>
-      </w:r>
-      <w:r>
-        <w:t>.</w:t>
-      </w:r>
-      <w:r>
-        <w:t xml:space="preserve"> </w:t>
-      </w:r>
-      <w:r>
-        <w:t xml:space="preserve">x and y </w:t>
-      </w:r>
-      <w:r>
-        <w:t>defines its location in the workspace.</w:t>
-      </w:r>
-      <w:r>
-        <w:t xml:space="preserve"> </w:t>
-      </w:r>
-      <w:r>
-        <w:t>Its</w:t>
-      </w:r>
-      <w:r>
-        <w:t xml:space="preserve"> configuration space is the same as the work</w:t>
-      </w:r>
-      <w:r>
-        <w:t>space</w:t>
-      </w:r>
-      <w:r>
-        <w:t>.</w:t>
-      </w:r>
-    </w:p>
-    <w:p>
-      <w:pPr>
-        <w:spacing w:after="0"/>
-      </w:pPr>
-      <w:r>
-        <w:t xml:space="preserve">  </w:t>
-      </w:r>
-      <w:r>
-        <w:t>Problem 2: The circle</w:t>
-      </w:r>
-      <w:r>
-        <w:t xml:space="preserve"> robot</w:t>
-      </w:r>
-      <w:r>
-        <w:t xml:space="preserve">. A circle </w:t>
-      </w:r>
-      <w:r>
-        <w:t>has</w:t>
-      </w:r>
-      <w:r>
-        <w:t xml:space="preserve"> three parameters, the</w:t>
-      </w:r>
-      <w:r>
-        <w:t xml:space="preserve"> x-axis(x) an</w:t>
-      </w:r>
-      <w:r>
-        <w:t>d</w:t>
-      </w:r>
-      <w:r>
-        <w:t xml:space="preserve"> y-axis</w:t>
-      </w:r>
-      <w:r>
-        <w:t>(y)</w:t>
-      </w:r>
-      <w:r>
-        <w:t xml:space="preserve"> coordinate</w:t>
-      </w:r>
-      <w:r>
-        <w:t xml:space="preserve">s of its center and the </w:t>
-      </w:r>
-      <w:r>
-        <w:t xml:space="preserve">radius. </w:t>
-      </w:r>
-      <w:r>
-        <w:t xml:space="preserve">x and y </w:t>
-      </w:r>
-      <w:r>
-        <w:t xml:space="preserve"> </w:t>
-      </w:r>
-      <w:r>
-        <w:t>defines its location in the workspace and radius defines its size. Its configuration space is the same as the workspace.</w:t>
-      </w:r>
-    </w:p>
-    <w:p>
-      <w:pPr>
-        <w:spacing w:after="0"/>
-      </w:pPr>
-      <w:r>
-        <w:t xml:space="preserve">  </w:t>
-      </w:r>
-      <w:r>
-        <w:t>Problem 3:</w:t>
-      </w:r>
-      <w:r>
-        <w:t xml:space="preserve"> The square robot. A square has four parameters, </w:t>
-      </w:r>
-      <w:r>
-        <w:t>the x-axis(x) and y-axis(y) coordinates</w:t>
-      </w:r>
-      <w:r>
-        <w:t xml:space="preserve"> of its center, </w:t>
-      </w:r>
-      <w:r>
-        <w:t xml:space="preserve">the </w:t>
-      </w:r>
-      <w:r>
-        <w:t xml:space="preserve">length of its edge SideLength and the rotation angle with respect to its center theta. </w:t>
-      </w:r>
-      <w:r>
-        <w:t>x and y</w:t>
-      </w:r>
-      <w:r>
-        <w:t xml:space="preserve"> defines it</w:t>
-      </w:r>
-      <w:r>
-        <w:t xml:space="preserve">s location in the workspace, </w:t>
-      </w:r>
-      <w:r>
-        <w:t>Sid</w:t>
-      </w:r>
-      <w:r>
-        <w:t>e</w:t>
-      </w:r>
-      <w:r>
-        <w:t>Length</w:t>
-      </w:r>
-      <w:r>
-        <w:t xml:space="preserve"> defines its size and theta defines its </w:t>
-      </w:r>
-      <w:r>
-        <w:t>rotation state. Its configuration space is the</w:t>
-      </w:r>
-      <w:r>
-        <w:t xml:space="preserve"> workspace after</w:t>
-      </w:r>
-      <w:r>
-        <w:t xml:space="preserve"> tra</w:t>
-      </w:r>
-      <w:r>
-        <w:t>nsformation( translation(x,y) and rotation(theta(CCL))).</w:t>
-      </w:r>
-    </w:p>
-    <w:p>
-      <w:pPr>
-        <w:spacing w:after="0"/>
-      </w:pPr>
-    </w:p>
-    <w:p>
-      <w:pPr>
-        <w:spacing w:after="0"/>
-      </w:pPr>
-      <w:r>
-        <w:t>3.</w:t>
-      </w:r>
-      <w:r>
-        <w:t xml:space="preserve"> 1)</w:t>
-      </w:r>
-      <w:r>
-        <w:t>A summary of your experiences in implementing the different collision checkers.</w:t>
-      </w:r>
-    </w:p>
-    <w:p>
-      <w:pPr>
-        <w:spacing w:after="0"/>
-      </w:pPr>
-      <w:r>
-        <w:t xml:space="preserve">  Collision checker 1 and 2</w:t>
-      </w:r>
-    </w:p>
-    <w:p>
-      <w:pPr>
-        <w:spacing w:after="0"/>
-        <w:ind w:firstLine="197"/>
-      </w:pPr>
-      <w:r>
-        <w:t>2)</w:t>
-      </w:r>
-      <w:r>
-        <w:t xml:space="preserve">Were there any cases that were particularly easy/difficult? </w:t>
-      </w:r>
-    </w:p>
-    <w:p>
-      <w:pPr>
-        <w:spacing w:after="0"/>
-      </w:pPr>
-      <w:r>
-        <w:t xml:space="preserve">  Yes, Problem 3 is much more difficult than the other two and it is harder than what we have thought.</w:t>
-      </w:r>
-      <w:r>
-        <w:t xml:space="preserve"> The square robot has four parameters to define its shape, location and </w:t>
-      </w:r>
-      <w:r>
-        <w:t>rotation</w:t>
-      </w:r>
-      <w:r>
-        <w:t xml:space="preserve"> in the spa</w:t>
-      </w:r>
-      <w:r>
-        <w:t xml:space="preserve">ce. And this problem is more complicated because </w:t>
-      </w:r>
-      <w:r>
-        <w:t>we need to consider different cases</w:t>
-      </w:r>
-      <w:r>
-        <w:t xml:space="preserve">, to solve each case we need to consider both rotation and translation of the square, while doing other two, considering translation of the robot is just enough. As the rotation in the work place is based on the origin of the work place, so when we to try to deal with the </w:t>
-      </w:r>
-      <w:r>
-        <w:t>rotation angel theta,</w:t>
-      </w:r>
-      <w:r>
-        <w:t xml:space="preserve"> we have to transform the coordinates of ever</w:t>
-      </w:r>
-      <w:r>
-        <w:t>y</w:t>
-      </w:r>
-      <w:r>
-        <w:t xml:space="preserve"> point of robots and obstacles. While doing this we meet</w:t>
-      </w:r>
-      <w:r>
-        <w:t xml:space="preserve"> many corner cases.</w:t>
-      </w:r>
-      <w:r>
-        <w:t xml:space="preserve"> And finally it takes us seven hours to finish the codes </w:t>
-      </w:r>
-      <w:r>
-        <w:t xml:space="preserve">and pass the test </w:t>
-      </w:r>
-      <w:r>
-        <w:t>but we still have one case not included in.</w:t>
-      </w:r>
-    </w:p>
-    <w:p>
-      <w:pPr>
-        <w:spacing w:after="0"/>
-        <w:ind w:firstLine="197"/>
-      </w:pPr>
-      <w:r>
-        <w:t>3)</w:t>
-      </w:r>
-      <w:r>
-        <w:t xml:space="preserve">Did you run into any numerical precision issues or other similar complications? </w:t>
-      </w:r>
-    </w:p>
-    <w:p>
-      <w:pPr>
-        <w:spacing w:after="0"/>
-      </w:pPr>
-      <w:r>
-        <w:t xml:space="preserve">  No.</w:t>
-      </w:r>
-    </w:p>
-    <w:p>
-      <w:pPr>
-        <w:spacing w:after="0"/>
-        <w:ind w:firstLine="197"/>
-      </w:pPr>
-      <w:r>
-        <w:t>4)</w:t>
-      </w:r>
-      <w:r>
-        <w:t xml:space="preserve">Does your implementation accurately classify the given test sets? </w:t>
-      </w:r>
-    </w:p>
-    <w:p>
-      <w:pPr>
-        <w:spacing w:after="0"/>
-      </w:pPr>
-      <w:r>
-        <w:t xml:space="preserve">  Yes.</w:t>
-      </w:r>
-    </w:p>
-    <w:p>
-      <w:pPr>
-        <w:spacing w:after="0"/>
-      </w:pPr>
-      <w:r>
-        <w:t xml:space="preserve">    5)</w:t>
-      </w:r>
-      <w:r>
-        <w:t xml:space="preserve">How did you debug your implementation? </w:t>
-      </w:r>
-    </w:p>
-    <w:p>
-      <w:pPr>
-        <w:spacing w:after="0"/>
-      </w:pPr>
-      <w:r>
-        <w:t xml:space="preserve">  </w:t>
-      </w:r>
-      <w:r>
-        <w:t xml:space="preserve">We </w:t>
-      </w:r>
-      <w:r>
-        <w:t>output the parameters of the mistake robots( point, circle and square), and visualized the given obstacles and them in the MATLAB to see and try</w:t>
-      </w:r>
-      <w:r>
-        <w:t xml:space="preserve"> to explain why these robots were</w:t>
-      </w:r>
-      <w:r>
-        <w:t xml:space="preserve"> not</w:t>
-      </w:r>
-      <w:r>
-        <w:t xml:space="preserve"> fit with the codes. If we could </w:t>
-      </w:r>
-      <w:r>
-        <w:t>not see obvious problem</w:t>
-      </w:r>
-      <w:r>
-        <w:t>s</w:t>
-      </w:r>
-      <w:r>
-        <w:t xml:space="preserve"> in the output </w:t>
-      </w:r>
-      <w:r>
-        <w:t xml:space="preserve">graphics or codes, then we wrote debug codes to see which case appeared to went wrong. If it still did not work, we output every parameters of the object and obstacles, which we used functions to calculate, to see whether they were wrong. </w:t>
-      </w:r>
-    </w:p>
-    <w:p>
-      <w:pPr>
-        <w:spacing w:after="0"/>
-      </w:pPr>
-      <w:r>
-        <w:lastRenderedPageBreak/>
-        <w:t xml:space="preserve">   6)</w:t>
-      </w:r>
-      <w:r>
-        <w:t>Does your code accurately classify all of the optional test sets?</w:t>
-      </w:r>
-    </w:p>
-    <w:p>
-      <w:pPr>
-        <w:spacing w:after="0"/>
-      </w:pPr>
-      <w:r>
-        <w:t xml:space="preserve">  Yes</w:t>
-      </w:r>
-      <w:r>
-        <w:t>.</w:t>
-      </w:r>
-    </w:p>
-    <w:p>
-      <w:pPr>
-        <w:spacing w:after="0"/>
-      </w:pPr>
-    </w:p>
-    <w:p>
-      <w:pPr>
-        <w:spacing w:after="0"/>
-      </w:pPr>
-      <w:r>
-        <w:t>4.</w:t>
-      </w:r>
-      <w:r>
-        <w:t xml:space="preserve"> 1)</w:t>
-      </w:r>
-      <w:r>
-        <w:t xml:space="preserve">Rate the difficulty of each exercise on a scale of 1–10 (1 being trivial, 10 being impossible). </w:t>
-      </w:r>
-    </w:p>
-    <w:p>
-      <w:pPr>
-        <w:spacing w:after="0"/>
-      </w:pPr>
-      <w:r>
-        <w:t xml:space="preserve">  </w:t>
-      </w:r>
-      <w:r>
-        <w:t>Problem 1: 4</w:t>
-      </w:r>
-    </w:p>
-    <w:p>
-      <w:pPr>
-        <w:spacing w:after="0"/>
-      </w:pPr>
-      <w:r>
-        <w:t xml:space="preserve">  </w:t>
-      </w:r>
-      <w:r>
-        <w:t>Problem 2: 4</w:t>
-      </w:r>
-    </w:p>
-    <w:p>
-      <w:pPr>
-        <w:spacing w:after="0"/>
-      </w:pPr>
-      <w:r>
-        <w:t xml:space="preserve">  </w:t>
-      </w:r>
-      <w:r>
-        <w:t>Problem 3: 7</w:t>
-      </w:r>
-    </w:p>
-    <w:p>
-      <w:pPr>
-        <w:spacing w:after="0"/>
-      </w:pPr>
-      <w:r>
-        <w:t xml:space="preserve">   2)</w:t>
-      </w:r>
-      <w:r>
-        <w:t>Give an estimate of how many hours you spent on each exercise, and detail what was the</w:t>
-      </w:r>
-      <w:r>
-        <w:t xml:space="preserve"> hardest part of the assignment.</w:t>
-      </w:r>
-    </w:p>
-    <w:p>
-      <w:pPr>
-        <w:spacing w:after="23" w:line="254" w:lineRule="auto"/>
-      </w:pPr>
-      <w:r>
-        <w:t xml:space="preserve">  </w:t>
-      </w:r>
-      <w:r>
-        <w:t>Problem 1: 3 hours</w:t>
-      </w:r>
-    </w:p>
-    <w:p>
-      <w:pPr>
-        <w:spacing w:after="23" w:line="254" w:lineRule="auto"/>
-      </w:pPr>
-      <w:r>
-        <w:t xml:space="preserve">  </w:t>
-      </w:r>
-      <w:r>
-        <w:t>Problem 2: half an hour</w:t>
-      </w:r>
-    </w:p>
-    <w:p>
-      <w:pPr>
-        <w:spacing w:after="23" w:line="254" w:lineRule="auto"/>
-      </w:pPr>
-      <w:r>
-        <w:t xml:space="preserve">  Problem 3: 7 hours</w:t>
-      </w:r>
-    </w:p>
-    <w:p>
-      <w:pPr>
-        <w:spacing w:after="23" w:line="254" w:lineRule="auto"/>
-      </w:pPr>
-      <w:r>
-        <w:t xml:space="preserve">  </w:t>
-      </w:r>
-      <w:r>
-        <w:t>The hardest part of the assignment is to solve the problem 3</w:t>
-      </w:r>
-      <w:r>
-        <w:t>. We</w:t>
-      </w:r>
-      <w:r>
-        <w:t xml:space="preserve"> considered two cases</w:t>
-      </w:r>
-      <w:r>
-        <w:t>(case1: o</w:t>
-      </w:r>
-      <w:r>
-        <w:t xml:space="preserve">ne or more corner points of the square are </w:t>
-      </w:r>
-      <w:r>
-        <w:t xml:space="preserve">in collision with the obstacles </w:t>
-      </w:r>
-      <w:r>
-        <w:t>and</w:t>
-      </w:r>
-      <w:r>
-        <w:t xml:space="preserve"> case</w:t>
-      </w:r>
-      <w:r>
-        <w:t xml:space="preserve"> 2</w:t>
-      </w:r>
-      <w:r>
-        <w:t>: o</w:t>
-      </w:r>
-      <w:r>
-        <w:t>ne or more corner points of the obstacles are in collision with the square</w:t>
-      </w:r>
-      <w:r>
-        <w:t>)</w:t>
-      </w:r>
-      <w:r>
-        <w:t xml:space="preserve"> to </w:t>
-      </w:r>
-      <w:r>
-        <w:rPr>
-          <w:rFonts w:hint="eastAsia"/>
-        </w:rPr>
-        <w:t>cover</w:t>
-      </w:r>
-      <w:r>
-        <w:t xml:space="preserve"> all the </w:t>
-      </w:r>
-      <w:r>
-        <w:t>possible situations</w:t>
-      </w:r>
-      <w:r>
-        <w:t xml:space="preserve"> to solve this problem at first time. However, there turned out a lot of mistakes when we finished the codes. Then we realized that the rotation in the work place was </w:t>
-      </w:r>
-      <w:r>
-        <w:t>with respect to</w:t>
-      </w:r>
-      <w:r>
-        <w:t xml:space="preserve"> the origin point of the work place but not the center of the square. So it took us some time to do the calculation and then we wrote a rotation function that enabled a random point in work place can rotate around a given point in a given angle.</w:t>
-      </w:r>
-      <w:r>
-        <w:t xml:space="preserve"> However, we still met a lot of corner cases and in the end we had one case</w:t>
-      </w:r>
-      <w:r>
-        <w:t>(case 3</w:t>
-      </w:r>
-      <w:r>
-        <w:t>: t</w:t>
-      </w:r>
-      <w:r>
-        <w:t>he edges of the square and obstacles intersect but with no</w:t>
-      </w:r>
-      <w:r>
-        <w:t xml:space="preserve"> corner point within each other</w:t>
+        <w:t xml:space="preserve">Problem 3: Check whether a </w:t>
+      </w:r>
+      <w:proofErr w:type="gramStart"/>
+      <w:r>
+        <w:t>square</w:t>
+      </w:r>
+      <w:r>
+        <w:t>(</w:t>
+      </w:r>
+      <w:proofErr w:type="gramEnd"/>
+      <w:r>
+        <w:t>random location, size and rota</w:t>
       </w:r>
       <w:bookmarkStart w:id="0" w:name="_GoBack"/>
       <w:bookmarkEnd w:id="0"/>
       <w:r>
-        <w:t>)</w:t>
+        <w:t>tion angle) is inside or intersect with the given obstacles.</w:t>
+      </w:r>
+    </w:p>
+    <w:p>
+      <w:pPr>
+        <w:spacing w:after="0"/>
+      </w:pPr>
+    </w:p>
+    <w:p>
+      <w:pPr>
+        <w:spacing w:after="0"/>
+      </w:pPr>
+      <w:r>
+        <w:t>2.</w:t>
+      </w:r>
+      <w:r>
+        <w:t xml:space="preserve"> </w:t>
+      </w:r>
+      <w:r>
+        <w:t>A short description of the robots (their geometry) and their configuration spaces.</w:t>
+      </w:r>
+    </w:p>
+    <w:p>
+      <w:pPr>
+        <w:spacing w:after="0"/>
+      </w:pPr>
+      <w:r>
+        <w:t xml:space="preserve">  </w:t>
+      </w:r>
+      <w:r>
+        <w:t xml:space="preserve">Problem 1: </w:t>
+      </w:r>
+      <w:r>
+        <w:rPr>
+          <w:rFonts w:hint="eastAsia"/>
+        </w:rPr>
+        <w:t>Th</w:t>
+      </w:r>
+      <w:r>
+        <w:t>e point</w:t>
+      </w:r>
+      <w:r>
+        <w:t xml:space="preserve"> robot</w:t>
+      </w:r>
+      <w:r>
+        <w:t xml:space="preserve">. </w:t>
+      </w:r>
+      <w:r>
+        <w:t>A point has</w:t>
+      </w:r>
+      <w:r>
+        <w:t xml:space="preserve"> two parameters, its x-axis coordinate</w:t>
+      </w:r>
+      <w:r>
+        <w:t>(x)</w:t>
+      </w:r>
+      <w:r>
+        <w:t xml:space="preserve"> and y-axis coordinate</w:t>
+      </w:r>
+      <w:r>
+        <w:t>(y)</w:t>
+      </w:r>
+      <w:r>
+        <w:t>.</w:t>
+      </w:r>
+      <w:r>
+        <w:t xml:space="preserve"> </w:t>
+      </w:r>
+      <w:r>
+        <w:t xml:space="preserve">x and y </w:t>
+      </w:r>
+      <w:r>
+        <w:t>defines its location in the workspace.</w:t>
+      </w:r>
+      <w:r>
+        <w:t xml:space="preserve"> </w:t>
+      </w:r>
+      <w:r>
+        <w:t>Its</w:t>
+      </w:r>
+      <w:r>
+        <w:t xml:space="preserve"> configuration space is the same as the work</w:t>
+      </w:r>
+      <w:r>
+        <w:t>space</w:t>
+      </w:r>
+      <w:r>
+        <w:t>.</w:t>
+      </w:r>
+    </w:p>
+    <w:p>
+      <w:pPr>
+        <w:spacing w:after="0"/>
+        <w:rPr>
+          <w:rFonts w:hint="eastAsia"/>
+        </w:rPr>
+      </w:pPr>
+      <w:r>
+        <w:t xml:space="preserve">  </w:t>
+      </w:r>
+      <w:r>
+        <w:t>Problem 2: The circle</w:t>
+      </w:r>
+      <w:r>
+        <w:t xml:space="preserve"> robot</w:t>
+      </w:r>
+      <w:r>
+        <w:t xml:space="preserve">. A circle </w:t>
+      </w:r>
+      <w:r>
+        <w:t>has</w:t>
+      </w:r>
+      <w:r>
+        <w:t xml:space="preserve"> three parameters, the</w:t>
+      </w:r>
+      <w:r>
+        <w:t xml:space="preserve"> x-axis(x) an</w:t>
+      </w:r>
+      <w:r>
+        <w:t>d y-axis</w:t>
+      </w:r>
+      <w:r>
+        <w:t>(y)</w:t>
+      </w:r>
+      <w:r>
+        <w:t xml:space="preserve"> coordinates of its center and the </w:t>
+      </w:r>
+      <w:r>
+        <w:t xml:space="preserve">radius. </w:t>
+      </w:r>
+      <w:r>
+        <w:t xml:space="preserve">x and </w:t>
+      </w:r>
+      <w:proofErr w:type="gramStart"/>
+      <w:r>
+        <w:t xml:space="preserve">y  </w:t>
+      </w:r>
+      <w:r>
+        <w:t>defines</w:t>
+      </w:r>
+      <w:proofErr w:type="gramEnd"/>
+      <w:r>
+        <w:t xml:space="preserve"> its location in the workspac</w:t>
+      </w:r>
+      <w:r>
+        <w:t xml:space="preserve">e and radius defines its size. </w:t>
+      </w:r>
+    </w:p>
+    <w:p>
+      <w:pPr>
+        <w:spacing w:after="0"/>
+        <w:rPr>
+          <w:rFonts w:hint="eastAsia"/>
+        </w:rPr>
+      </w:pPr>
+      <w:r>
+        <w:t xml:space="preserve">  </w:t>
+      </w:r>
+      <w:r>
+        <w:t>Problem 3:</w:t>
+      </w:r>
+      <w:r>
+        <w:t xml:space="preserve"> The square robot. A square has four parameters, the x-axis(x) and y-axis(y) coordinates of its center, the length of its edge </w:t>
+      </w:r>
+      <w:proofErr w:type="spellStart"/>
+      <w:r>
+        <w:t>SideLength</w:t>
+      </w:r>
+      <w:proofErr w:type="spellEnd"/>
+      <w:r>
+        <w:t xml:space="preserve"> and the rotation angle with respect to its center theta. </w:t>
+      </w:r>
+      <w:r>
+        <w:t>x and y</w:t>
+      </w:r>
+      <w:r>
+        <w:t xml:space="preserve"> defines it</w:t>
+      </w:r>
+      <w:r>
+        <w:t xml:space="preserve">s location in the workspace, </w:t>
+      </w:r>
+      <w:proofErr w:type="spellStart"/>
+      <w:r>
+        <w:t>Sid</w:t>
+      </w:r>
+      <w:r>
+        <w:t>e</w:t>
+      </w:r>
+      <w:r>
+        <w:t>Length</w:t>
+      </w:r>
+      <w:proofErr w:type="spellEnd"/>
+      <w:r>
+        <w:t xml:space="preserve"> defines its size and theta defines its </w:t>
+      </w:r>
+      <w:r>
+        <w:t xml:space="preserve">rotation state. </w:t>
+      </w:r>
+    </w:p>
+    <w:p>
+      <w:pPr>
+        <w:spacing w:after="0"/>
+      </w:pPr>
+    </w:p>
+    <w:p>
+      <w:pPr>
+        <w:spacing w:after="0"/>
+      </w:pPr>
+      <w:r>
+        <w:t>3.</w:t>
+      </w:r>
+      <w:r>
+        <w:t xml:space="preserve"> 1)</w:t>
+      </w:r>
+      <w:r>
+        <w:rPr>
+          <w:rFonts w:hint="eastAsia"/>
+        </w:rPr>
+        <w:t xml:space="preserve"> </w:t>
+      </w:r>
+      <w:r>
+        <w:t>A summary of your experiences in implementing the different collision checkers.</w:t>
+      </w:r>
+    </w:p>
+    <w:p>
+      <w:pPr>
+        <w:spacing w:after="0"/>
+        <w:rPr>
+          <w:rFonts w:hint="eastAsia"/>
+        </w:rPr>
+      </w:pPr>
+      <w:r>
+        <w:t xml:space="preserve">  Collision checker 1 and 2</w:t>
+      </w:r>
+      <w:r>
+        <w:rPr>
+          <w:rFonts w:hint="eastAsia"/>
+        </w:rPr>
+        <w:t xml:space="preserve"> are rela</w:t>
+      </w:r>
+      <w:r>
+        <w:rPr>
+          <w:rFonts w:hint="eastAsia"/>
+        </w:rPr>
+        <w:t>tively simple. We carefully implemented and tested checker 1 for the possibility of later use. Checker 3 is the most difficult one. We came up with two algorithms to implement checker 3.</w:t>
+      </w:r>
+    </w:p>
+    <w:p>
+      <w:pPr>
+        <w:spacing w:after="0"/>
+        <w:rPr>
+          <w:rFonts w:hint="eastAsia"/>
+        </w:rPr>
+      </w:pPr>
+      <w:r>
+        <w:rPr>
+          <w:rFonts w:hint="eastAsia"/>
+        </w:rPr>
+        <w:t xml:space="preserve">  </w:t>
+      </w:r>
+    </w:p>
+    <w:p>
+      <w:pPr>
+        <w:spacing w:after="0"/>
+        <w:rPr>
+          <w:rFonts w:hint="eastAsia"/>
+        </w:rPr>
+      </w:pPr>
+      <w:r>
+        <w:rPr>
+          <w:rFonts w:hint="eastAsia"/>
+        </w:rPr>
+        <w:t>Algorithm 1: Check whether any edge of square intersects with edges of obstacles.</w:t>
+      </w:r>
+    </w:p>
+    <w:p>
+      <w:pPr>
+        <w:spacing w:after="0"/>
+        <w:rPr>
+          <w:rFonts w:hint="eastAsia"/>
+        </w:rPr>
+      </w:pPr>
+      <w:r>
+        <w:rPr>
+          <w:rFonts w:hint="eastAsia"/>
+        </w:rPr>
+        <w:t>Algorithm 2: Judge whether any corner of the square is in obstacles; or any obstacle</w:t>
+      </w:r>
+      <w:r>
+        <w:t>’</w:t>
+      </w:r>
+      <w:r>
+        <w:rPr>
+          <w:rFonts w:hint="eastAsia"/>
+        </w:rPr>
+        <w:t>s corner is inside the square.</w:t>
+      </w:r>
+    </w:p>
+    <w:p>
+      <w:pPr>
+        <w:spacing w:after="0"/>
+        <w:rPr>
+          <w:rFonts w:hint="eastAsia"/>
+        </w:rPr>
+      </w:pPr>
+      <w:r>
+        <w:t>C</w:t>
+      </w:r>
+      <w:r>
+        <w:rPr>
+          <w:rFonts w:hint="eastAsia"/>
+        </w:rPr>
+        <w:t xml:space="preserve">ase 1: Judge whether any corner of the square is in obstacles. </w:t>
+      </w:r>
+    </w:p>
+    <w:p>
+      <w:pPr>
+        <w:spacing w:after="0"/>
+        <w:rPr>
+          <w:rFonts w:hint="eastAsia"/>
+        </w:rPr>
+      </w:pPr>
+      <w:r>
+        <w:rPr>
+          <w:rFonts w:hint="eastAsia"/>
+        </w:rPr>
+        <w:t>In this case, apply the point checker of the four corner of obstacles</w:t>
+      </w:r>
+      <w:r>
+        <w:rPr>
+          <w:rFonts w:hint="eastAsia"/>
+        </w:rPr>
+        <w:t xml:space="preserve"> to simplify our algorithm.</w:t>
+      </w:r>
+    </w:p>
+    <w:p>
+      <w:pPr>
+        <w:spacing w:after="0"/>
+        <w:rPr>
+          <w:rFonts w:hint="eastAsia"/>
+        </w:rPr>
+      </w:pPr>
+      <w:r>
+        <w:rPr>
+          <w:rFonts w:hint="eastAsia"/>
+        </w:rPr>
+        <w:t xml:space="preserve">Case 2: </w:t>
+      </w:r>
+      <w:r>
+        <w:rPr>
+          <w:rFonts w:hint="eastAsia"/>
+        </w:rPr>
+        <w:t>Judge whether any corner of the obstacles is in the square.</w:t>
+      </w:r>
+    </w:p>
+    <w:p>
+      <w:pPr>
+        <w:spacing w:after="0"/>
+        <w:rPr>
+          <w:rFonts w:hint="eastAsia"/>
+        </w:rPr>
+      </w:pPr>
+      <w:r>
+        <w:rPr>
+          <w:rFonts w:hint="eastAsia"/>
+        </w:rPr>
+        <w:t xml:space="preserve">In this case, since the square is rotated by </w:t>
+      </w:r>
+      <m:oMath>
+        <m:r>
+          <m:rPr>
+            <m:sty m:val="p"/>
+          </m:rPr>
+          <w:rPr>
+            <w:rFonts w:ascii="Cambria Math" w:hAnsi="Cambria Math"/>
+          </w:rPr>
+          <m:t>θ</m:t>
+        </m:r>
+      </m:oMath>
+      <w:r>
+        <w:rPr>
+          <w:rFonts w:hint="eastAsia"/>
+        </w:rPr>
+        <w:t xml:space="preserve">, i.e. the edge is not parallel to </w:t>
+      </w:r>
+      <w:r>
+        <w:rPr>
+          <w:rFonts w:hint="eastAsia"/>
+        </w:rPr>
+        <w:t xml:space="preserve">the </w:t>
+      </w:r>
+      <w:proofErr w:type="spellStart"/>
+      <w:r>
+        <w:t>axis</w:t>
+      </w:r>
+      <w:r>
+        <w:rPr>
+          <w:rFonts w:hint="eastAsia"/>
+        </w:rPr>
+        <w:t>es</w:t>
+      </w:r>
+      <w:proofErr w:type="spellEnd"/>
+      <w:r>
+        <w:rPr>
+          <w:rFonts w:hint="eastAsia"/>
+        </w:rPr>
+        <w:t>,</w:t>
+      </w:r>
+      <w:r>
+        <w:rPr>
+          <w:rFonts w:hint="eastAsia"/>
+        </w:rPr>
+        <w:t xml:space="preserve"> we </w:t>
+      </w:r>
+      <w:proofErr w:type="spellStart"/>
+      <w:r>
+        <w:rPr>
+          <w:rFonts w:hint="eastAsia"/>
+        </w:rPr>
+        <w:t>can not</w:t>
+      </w:r>
+      <w:proofErr w:type="spellEnd"/>
+      <w:r>
+        <w:rPr>
+          <w:rFonts w:hint="eastAsia"/>
+        </w:rPr>
+        <w:t xml:space="preserve"> directly use point checker. Instead, we rotated both obstacles and square (pivot is the center of square) by </w:t>
+      </w:r>
+      <m:oMath>
+        <m:r>
+          <m:rPr>
+            <m:sty m:val="p"/>
+          </m:rPr>
+          <w:rPr>
+            <w:rFonts w:ascii="Cambria Math" w:hAnsi="Cambria Math"/>
+          </w:rPr>
+          <m:t>–</m:t>
+        </m:r>
+        <m:r>
+          <m:rPr>
+            <m:sty m:val="p"/>
+          </m:rPr>
+          <w:rPr>
+            <w:rFonts w:ascii="Cambria Math" w:hAnsi="Cambria Math"/>
+          </w:rPr>
+          <m:t>θ</m:t>
+        </m:r>
+      </m:oMath>
+      <w:r>
+        <w:rPr>
+          <w:rFonts w:hint="eastAsia"/>
+        </w:rPr>
+        <w:t xml:space="preserve">. Then we use. Figure illustrate </w:t>
+      </w:r>
+      <w:r>
+        <w:rPr>
+          <w:rFonts w:hint="eastAsia"/>
+        </w:rPr>
+        <w:t>case 1 and 2</w:t>
+      </w:r>
+      <w:r>
+        <w:rPr>
+          <w:rFonts w:hint="eastAsia"/>
+        </w:rPr>
+        <w:t>.</w:t>
+      </w:r>
+    </w:p>
+    <w:p>
+      <w:pPr>
+        <w:spacing w:after="0"/>
+        <w:rPr>
+          <w:rFonts w:hint="eastAsia"/>
+        </w:rPr>
+      </w:pPr>
+    </w:p>
+    <w:p>
+      <w:pPr>
+        <w:spacing w:after="0"/>
+        <w:rPr>
+          <w:rFonts w:hint="eastAsia"/>
+        </w:rPr>
+      </w:pPr>
+      <w:r>
+        <w:rPr>
+          <w:rFonts w:hint="eastAsia"/>
+        </w:rPr>
+        <w:t xml:space="preserve">Later we decide to implement algorithm 2. Since implementing algorithm 1 will encounter the annoying line segment situation. And the point checker helps in algorithm 2, which make it easier to implement. </w:t>
+      </w:r>
+    </w:p>
+    <w:p>
+      <w:pPr>
+        <w:spacing w:after="0"/>
+        <w:rPr>
+          <w:rFonts w:hint="eastAsia"/>
+        </w:rPr>
+      </w:pPr>
+      <w:r>
+        <w:rPr>
+          <w:rFonts w:hint="eastAsia"/>
+        </w:rPr>
+        <w:t xml:space="preserve"> </w:t>
+      </w:r>
+    </w:p>
+    <w:p>
+      <w:pPr>
+        <w:spacing w:after="0"/>
+        <w:rPr>
+          <w:rFonts w:hint="eastAsia"/>
+        </w:rPr>
+      </w:pPr>
+      <w:r>
+        <w:rPr>
+          <w:rFonts w:hint="eastAsia"/>
+        </w:rPr>
+        <w:t>Implementing the algorithm took us some time. However</w:t>
+      </w:r>
+      <w:r>
+        <w:rPr>
+          <w:rFonts w:hint="eastAsia"/>
+        </w:rPr>
+        <w:t>,</w:t>
+      </w:r>
+      <w:r>
+        <w:rPr>
+          <w:rFonts w:hint="eastAsia"/>
+        </w:rPr>
+        <w:t xml:space="preserve"> everything worked</w:t>
+      </w:r>
+      <w:r>
+        <w:rPr>
+          <w:rFonts w:hint="eastAsia"/>
+        </w:rPr>
+        <w:t xml:space="preserve"> out</w:t>
+      </w:r>
+      <w:r>
+        <w:rPr>
+          <w:rFonts w:hint="eastAsia"/>
+        </w:rPr>
+        <w:t xml:space="preserve"> eventually.</w:t>
+      </w:r>
+    </w:p>
+    <w:p>
+      <w:pPr>
+        <w:spacing w:after="0"/>
+        <w:rPr>
+          <w:rFonts w:hint="eastAsia"/>
+        </w:rPr>
+      </w:pPr>
+    </w:p>
+    <w:p>
+      <w:pPr>
+        <w:spacing w:after="0"/>
+        <w:rPr>
+          <w:rFonts w:hint="eastAsia"/>
+        </w:rPr>
+      </w:pPr>
+      <w:r>
+        <w:rPr>
+          <w:rFonts w:hint="eastAsia"/>
+        </w:rPr>
+        <w:t>Unfortunately</w:t>
+      </w:r>
+      <w:r>
+        <w:rPr>
+          <w:rFonts w:hint="eastAsia"/>
+        </w:rPr>
+        <w:t>, later</w:t>
+      </w:r>
+      <w:r>
+        <w:rPr>
+          <w:rFonts w:hint="eastAsia"/>
+        </w:rPr>
+        <w:t xml:space="preserve"> we found that neither of the two algorithms are perfect. They all have missing cases.</w:t>
+      </w:r>
+    </w:p>
+    <w:p>
+      <w:pPr>
+        <w:spacing w:after="0"/>
+        <w:rPr>
+          <w:rFonts w:hint="eastAsia"/>
+        </w:rPr>
+      </w:pPr>
+      <w:r>
+        <w:lastRenderedPageBreak/>
+        <w:t>M</w:t>
+      </w:r>
+      <w:r>
+        <w:rPr>
+          <w:rFonts w:hint="eastAsia"/>
+        </w:rPr>
+        <w:t>issing case of algorithm</w:t>
+      </w:r>
+      <w:r>
+        <w:rPr>
+          <w:rFonts w:hint="eastAsia"/>
+        </w:rPr>
+        <w:t xml:space="preserve"> </w:t>
+      </w:r>
+      <w:r>
+        <w:rPr>
+          <w:rFonts w:hint="eastAsia"/>
+        </w:rPr>
+        <w:t>1: When the whole square is inside the obstacles, or the obstacle is inside the square. This algorithm does not work.</w:t>
+      </w:r>
+      <w:r>
+        <w:rPr>
+          <w:rFonts w:hint="eastAsia"/>
+        </w:rPr>
+        <w:t xml:space="preserve"> Figure shows the missing case of algorithm 1.</w:t>
+      </w:r>
+    </w:p>
+    <w:p>
+      <w:pPr>
+        <w:spacing w:after="0"/>
+        <w:rPr>
+          <w:rFonts w:hint="eastAsia"/>
+        </w:rPr>
+      </w:pPr>
+      <w:r>
+        <w:rPr>
+          <w:rFonts w:hint="eastAsia"/>
+        </w:rPr>
+        <w:t>Missing case of algorithm</w:t>
+      </w:r>
+      <w:r>
+        <w:rPr>
+          <w:rFonts w:hint="eastAsia"/>
+        </w:rPr>
+        <w:t xml:space="preserve"> </w:t>
+      </w:r>
+      <w:r>
+        <w:rPr>
+          <w:rFonts w:hint="eastAsia"/>
+        </w:rPr>
+        <w:t xml:space="preserve">2: When square and </w:t>
+      </w:r>
+      <w:r>
+        <w:rPr>
+          <w:rFonts w:hint="eastAsia"/>
+        </w:rPr>
+        <w:t>obstacles are intersected but not have corners in the others. Figure shows the missing case of algorithm 2.</w:t>
+      </w:r>
+    </w:p>
+    <w:p>
+      <w:pPr>
+        <w:spacing w:after="0"/>
+        <w:rPr>
+          <w:rFonts w:hint="eastAsia"/>
+        </w:rPr>
+      </w:pPr>
+    </w:p>
+    <w:p>
+      <w:pPr>
+        <w:spacing w:after="0"/>
+        <w:rPr>
+          <w:rFonts w:hint="eastAsia"/>
+        </w:rPr>
+      </w:pPr>
+    </w:p>
+    <w:p>
+      <w:pPr>
+        <w:spacing w:after="0"/>
+        <w:ind w:firstLine="197"/>
+      </w:pPr>
+      <w:r>
+        <w:t>2)</w:t>
+      </w:r>
+      <w:r>
+        <w:t xml:space="preserve">Were there any cases that were particularly easy/difficult? </w:t>
+      </w:r>
+    </w:p>
+    <w:p>
+      <w:pPr>
+        <w:spacing w:after="0"/>
+      </w:pPr>
+      <w:r>
+        <w:t xml:space="preserve">  Yes, Problem 3 is much more difficult than the other two and it is harder than what we have thought.</w:t>
+      </w:r>
+      <w:r>
+        <w:t xml:space="preserve"> The square robot has four parameters to define its shape, location and </w:t>
+      </w:r>
+      <w:r>
+        <w:t>rotation</w:t>
+      </w:r>
+      <w:r>
+        <w:t xml:space="preserve"> in the spa</w:t>
+      </w:r>
+      <w:r>
+        <w:t xml:space="preserve">ce. And this problem is more complicated because </w:t>
+      </w:r>
+      <w:r>
+        <w:t>we need to consider different cases</w:t>
+      </w:r>
+      <w:r>
+        <w:t xml:space="preserve">, to solve each case we need to consider both rotation and translation of the square, while doing other two, considering translation of the robot is just enough. As the rotation in the work place is based on the origin of the work place, so when we to try to deal with the </w:t>
+      </w:r>
+      <w:r>
+        <w:t>rotation angel theta,</w:t>
+      </w:r>
+      <w:r>
+        <w:t xml:space="preserve"> we have to transform the coordinates of ever</w:t>
+      </w:r>
+      <w:r>
+        <w:t>y</w:t>
+      </w:r>
+      <w:r>
+        <w:t xml:space="preserve"> point of robots and obstacles. While doing this we meet</w:t>
+      </w:r>
+      <w:r>
+        <w:t xml:space="preserve"> many corner cases.</w:t>
+      </w:r>
+      <w:r>
+        <w:t xml:space="preserve"> And </w:t>
+      </w:r>
+      <w:proofErr w:type="gramStart"/>
+      <w:r>
+        <w:t>finally</w:t>
+      </w:r>
+      <w:proofErr w:type="gramEnd"/>
+      <w:r>
+        <w:t xml:space="preserve"> it takes us seven hours to finish the codes </w:t>
+      </w:r>
+      <w:r>
+        <w:t xml:space="preserve">and pass the test </w:t>
+      </w:r>
+      <w:r>
+        <w:t>but we still have one case not included in.</w:t>
+      </w:r>
+    </w:p>
+    <w:p>
+      <w:pPr>
+        <w:spacing w:after="0"/>
+        <w:ind w:firstLine="197"/>
+      </w:pPr>
+      <w:r>
+        <w:t>3)</w:t>
+      </w:r>
+      <w:r>
+        <w:t xml:space="preserve">Did you run into any numerical precision issues or other similar complications? </w:t>
+      </w:r>
+    </w:p>
+    <w:p>
+      <w:pPr>
+        <w:spacing w:after="0"/>
+        <w:ind w:firstLine="197"/>
+        <w:rPr>
+          <w:rFonts w:hint="eastAsia"/>
+        </w:rPr>
+      </w:pPr>
+      <w:r>
+        <w:rPr>
+          <w:rFonts w:hint="eastAsia"/>
+        </w:rPr>
+        <w:t>No</w:t>
+      </w:r>
+      <w:r>
+        <w:rPr>
+          <w:rFonts w:hint="eastAsia"/>
+        </w:rPr>
+        <w:t>.</w:t>
+      </w:r>
+    </w:p>
+    <w:p>
+      <w:pPr>
+        <w:spacing w:after="0"/>
+        <w:ind w:firstLine="197"/>
+        <w:rPr>
+          <w:rFonts w:hint="eastAsia"/>
+        </w:rPr>
+      </w:pPr>
+    </w:p>
+    <w:p>
+      <w:pPr>
+        <w:spacing w:after="0"/>
+        <w:ind w:firstLine="197"/>
+      </w:pPr>
+      <w:r>
+        <w:t>4)</w:t>
+      </w:r>
+      <w:r>
+        <w:t xml:space="preserve">Does your implementation accurately classify the given test sets? </w:t>
+      </w:r>
+    </w:p>
+    <w:p>
+      <w:pPr>
+        <w:spacing w:after="0"/>
+        <w:ind w:firstLine="197"/>
+        <w:rPr>
+          <w:rFonts w:hint="eastAsia"/>
+        </w:rPr>
+      </w:pPr>
+      <w:r>
+        <w:rPr>
+          <w:rFonts w:hint="eastAsia"/>
+        </w:rPr>
+        <w:t>Yes</w:t>
+      </w:r>
+      <w:r>
+        <w:rPr>
+          <w:rFonts w:hint="eastAsia"/>
+        </w:rPr>
+        <w:t>.</w:t>
+      </w:r>
+    </w:p>
+    <w:p>
+      <w:pPr>
+        <w:spacing w:after="0"/>
+        <w:ind w:firstLine="197"/>
+        <w:rPr>
+          <w:rFonts w:hint="eastAsia"/>
+        </w:rPr>
+      </w:pPr>
+    </w:p>
+    <w:p>
+      <w:pPr>
+        <w:spacing w:after="0"/>
+      </w:pPr>
+      <w:r>
+        <w:t xml:space="preserve">    5)</w:t>
+      </w:r>
+      <w:r>
+        <w:t xml:space="preserve">How did you debug your implementation? </w:t>
+      </w:r>
+    </w:p>
+    <w:p>
+      <w:pPr>
+        <w:spacing w:after="0"/>
+        <w:rPr>
+          <w:rFonts w:hint="eastAsia"/>
+        </w:rPr>
+      </w:pPr>
+      <w:r>
+        <w:t xml:space="preserve">  </w:t>
+      </w:r>
+      <w:r>
+        <w:t xml:space="preserve">We </w:t>
+      </w:r>
+      <w:r>
+        <w:t>output the parameters of the mistake robots</w:t>
+      </w:r>
+      <w:r>
+        <w:rPr>
+          <w:rFonts w:hint="eastAsia"/>
+        </w:rPr>
+        <w:t xml:space="preserve"> </w:t>
+      </w:r>
+      <w:proofErr w:type="gramStart"/>
+      <w:r>
+        <w:t>( point</w:t>
+      </w:r>
+      <w:proofErr w:type="gramEnd"/>
+      <w:r>
+        <w:t>, circle and square), and visualized the</w:t>
+      </w:r>
+      <w:r>
+        <w:rPr>
+          <w:rFonts w:hint="eastAsia"/>
+        </w:rPr>
+        <w:t xml:space="preserve"> wrong cases</w:t>
+      </w:r>
+      <w:r>
+        <w:t xml:space="preserve"> given obstacles and them in the MATLAB to see and try</w:t>
+      </w:r>
+      <w:r>
+        <w:t xml:space="preserve"> to explain why these robots were</w:t>
+      </w:r>
+      <w:r>
+        <w:t xml:space="preserve"> not</w:t>
+      </w:r>
+      <w:r>
+        <w:t xml:space="preserve"> fit with the codes. If we could </w:t>
+      </w:r>
+      <w:r>
+        <w:t>not see obvious problem</w:t>
+      </w:r>
+      <w:r>
+        <w:t>s</w:t>
+      </w:r>
+      <w:r>
+        <w:t xml:space="preserve"> in the output </w:t>
+      </w:r>
+      <w:r>
+        <w:t xml:space="preserve">graphics or codes, then we wrote debug codes to see which case appeared to went wrong. If it still did not work, we output every </w:t>
+      </w:r>
+      <w:proofErr w:type="gramStart"/>
+      <w:r>
+        <w:t>parameters</w:t>
+      </w:r>
+      <w:proofErr w:type="gramEnd"/>
+      <w:r>
+        <w:t xml:space="preserve"> of the object and obstacles, which we used functions to calculate, to see whether they were wrong. </w:t>
+      </w:r>
+    </w:p>
+    <w:p>
+      <w:pPr>
+        <w:spacing w:after="0"/>
+        <w:rPr>
+          <w:rFonts w:hint="eastAsia"/>
+        </w:rPr>
+      </w:pPr>
+    </w:p>
+    <w:p>
+      <w:pPr>
+        <w:spacing w:after="0"/>
+      </w:pPr>
+      <w:r>
+        <w:t xml:space="preserve">   6)</w:t>
+      </w:r>
+      <w:r>
+        <w:rPr>
+          <w:rFonts w:hint="eastAsia"/>
+        </w:rPr>
+        <w:t xml:space="preserve"> </w:t>
+      </w:r>
+      <w:r>
+        <w:t>Does your code accurately classify all of the optional test sets?</w:t>
+      </w:r>
+    </w:p>
+    <w:p>
+      <w:pPr>
+        <w:spacing w:after="23" w:line="254" w:lineRule="auto"/>
+        <w:rPr>
+          <w:rFonts w:hint="eastAsia"/>
+        </w:rPr>
+      </w:pPr>
+      <w:r>
+        <w:rPr>
+          <w:rFonts w:hint="eastAsia"/>
+        </w:rPr>
+        <w:t xml:space="preserve">   Y</w:t>
+      </w:r>
+      <w:r>
+        <w:t>e</w:t>
+      </w:r>
+      <w:r>
+        <w:rPr>
+          <w:rFonts w:hint="eastAsia"/>
+        </w:rPr>
+        <w:t>s.</w:t>
+      </w:r>
+      <w:r>
+        <w:rPr>
+          <w:rFonts w:hint="eastAsia"/>
+        </w:rPr>
+        <w:t xml:space="preserve"> T</w:t>
+      </w:r>
+      <w:r>
+        <w:t>h</w:t>
+      </w:r>
+      <w:r>
+        <w:rPr>
+          <w:rFonts w:hint="eastAsia"/>
+        </w:rPr>
+        <w:t>e optional test sets</w:t>
+      </w:r>
+      <w:r>
+        <w:rPr>
+          <w:rFonts w:hint="eastAsia"/>
+        </w:rPr>
+        <w:t xml:space="preserve"> actually </w:t>
+      </w:r>
+      <w:proofErr w:type="gramStart"/>
+      <w:r>
+        <w:rPr>
+          <w:rFonts w:hint="eastAsia"/>
+        </w:rPr>
+        <w:t>is</w:t>
+      </w:r>
+      <w:proofErr w:type="gramEnd"/>
+      <w:r>
+        <w:rPr>
+          <w:rFonts w:hint="eastAsia"/>
+        </w:rPr>
+        <w:t xml:space="preserve"> the missing case for algorithm 1. However, our algorithm can classify these points correctly.</w:t>
+      </w:r>
+    </w:p>
+    <w:p>
+      <w:pPr>
+        <w:spacing w:after="23" w:line="254" w:lineRule="auto"/>
+        <w:rPr>
+          <w:rFonts w:hint="eastAsia"/>
+        </w:rPr>
+      </w:pPr>
+    </w:p>
+    <w:p>
+      <w:pPr>
+        <w:spacing w:after="0"/>
+      </w:pPr>
+      <w:r>
+        <w:t>4.</w:t>
+      </w:r>
+      <w:r>
+        <w:t xml:space="preserve"> </w:t>
+      </w:r>
+      <w:proofErr w:type="gramStart"/>
+      <w:r>
+        <w:t>1)</w:t>
+      </w:r>
+      <w:r>
+        <w:t>Rate</w:t>
+      </w:r>
+      <w:proofErr w:type="gramEnd"/>
+      <w:r>
+        <w:t xml:space="preserve"> the difficulty of each exercise on a scale of 1–10 (1 being trivial, 10 being impossible). </w:t>
+      </w:r>
+    </w:p>
+    <w:p>
+      <w:pPr>
+        <w:spacing w:after="0"/>
+      </w:pPr>
+      <w:r>
+        <w:t xml:space="preserve">  </w:t>
+      </w:r>
+      <w:r>
+        <w:t>Problem 1: 4</w:t>
+      </w:r>
+    </w:p>
+    <w:p>
+      <w:pPr>
+        <w:spacing w:after="0"/>
+      </w:pPr>
+      <w:r>
+        <w:t xml:space="preserve">  </w:t>
+      </w:r>
+      <w:r>
+        <w:t>Problem 2: 4</w:t>
+      </w:r>
+    </w:p>
+    <w:p>
+      <w:pPr>
+        <w:spacing w:after="0"/>
+      </w:pPr>
+      <w:r>
+        <w:t xml:space="preserve">  </w:t>
+      </w:r>
+      <w:r>
+        <w:t>Problem 3: 7</w:t>
+      </w:r>
+    </w:p>
+    <w:p>
+      <w:pPr>
+        <w:spacing w:after="0"/>
+      </w:pPr>
+      <w:r>
+        <w:t xml:space="preserve">   2)</w:t>
+      </w:r>
+      <w:r>
+        <w:t>Give an estimate of how many hours you spent on each exercise, and detail what was the hardest part of the assignment.</w:t>
+      </w:r>
+    </w:p>
+    <w:p>
+      <w:pPr>
+        <w:spacing w:after="23" w:line="254" w:lineRule="auto"/>
+      </w:pPr>
+      <w:r>
+        <w:t xml:space="preserve">  </w:t>
+      </w:r>
+      <w:r>
+        <w:t>Problem 1: 3 hours</w:t>
+      </w:r>
+    </w:p>
+    <w:p>
+      <w:pPr>
+        <w:spacing w:after="23" w:line="254" w:lineRule="auto"/>
+      </w:pPr>
+      <w:r>
+        <w:t xml:space="preserve">  </w:t>
+      </w:r>
+      <w:r>
+        <w:t>Problem 2: half an hour</w:t>
+      </w:r>
+    </w:p>
+    <w:p>
+      <w:pPr>
+        <w:spacing w:after="23" w:line="254" w:lineRule="auto"/>
+      </w:pPr>
+      <w:r>
+        <w:t xml:space="preserve">  Problem 3: 7 hours</w:t>
+      </w:r>
+    </w:p>
+    <w:p>
+      <w:pPr>
+        <w:spacing w:after="23" w:line="254" w:lineRule="auto"/>
+        <w:rPr>
+          <w:rFonts w:hint="eastAsia"/>
+        </w:rPr>
+      </w:pPr>
+      <w:r>
+        <w:t>The hardest part of the</w:t>
+      </w:r>
+      <w:r>
+        <w:t>:</w:t>
+      </w:r>
+    </w:p>
+    <w:p>
+      <w:pPr>
+        <w:spacing w:after="23" w:line="254" w:lineRule="auto"/>
+        <w:rPr>
+          <w:rFonts w:hint="eastAsia"/>
+        </w:rPr>
+      </w:pPr>
+      <w:proofErr w:type="spellStart"/>
+      <w:r>
+        <w:rPr>
+          <w:rFonts w:hint="eastAsia"/>
+        </w:rPr>
+        <w:t>Sichao</w:t>
+      </w:r>
+      <w:proofErr w:type="spellEnd"/>
+      <w:r>
+        <w:rPr>
+          <w:rFonts w:hint="eastAsia"/>
+        </w:rPr>
+        <w:t xml:space="preserve"> Zhang</w:t>
+      </w:r>
+      <w:r>
+        <w:t>’</w:t>
+      </w:r>
+      <w:r>
+        <w:rPr>
+          <w:rFonts w:hint="eastAsia"/>
+        </w:rPr>
+        <w:t>s answer:</w:t>
+      </w:r>
+    </w:p>
+    <w:p>
+      <w:pPr>
+        <w:spacing w:after="23" w:line="254" w:lineRule="auto"/>
+      </w:pPr>
+      <w:r>
+        <w:rPr>
+          <w:rFonts w:hint="eastAsia"/>
+        </w:rPr>
+        <w:lastRenderedPageBreak/>
+        <w:t xml:space="preserve">The hardest part of the assignment is to solve problem 3. </w:t>
+      </w:r>
+      <w:r>
+        <w:t>We</w:t>
+      </w:r>
+      <w:r>
+        <w:t xml:space="preserve"> considered two </w:t>
+      </w:r>
+      <w:proofErr w:type="gramStart"/>
+      <w:r>
+        <w:t>cases</w:t>
+      </w:r>
+      <w:r>
+        <w:t>(</w:t>
+      </w:r>
+      <w:proofErr w:type="gramEnd"/>
+      <w:r>
+        <w:t>case1 and 2)</w:t>
+      </w:r>
+      <w:r>
+        <w:t xml:space="preserve"> to </w:t>
+      </w:r>
+      <w:r>
+        <w:rPr>
+          <w:rFonts w:hint="eastAsia"/>
+        </w:rPr>
+        <w:t>cover</w:t>
+      </w:r>
+      <w:r>
+        <w:t xml:space="preserve"> all the </w:t>
+      </w:r>
+      <w:r>
+        <w:t>possible situations</w:t>
+      </w:r>
+      <w:r>
+        <w:t xml:space="preserve"> to solve this problem at first time. However, there turned out a lot of mistakes when we finished the codes. Then we realized that the rotation in the work place was </w:t>
+      </w:r>
+      <w:r>
+        <w:t>with respect to</w:t>
+      </w:r>
+      <w:r>
+        <w:t xml:space="preserve"> the origin point of the work place but not the center of the square. </w:t>
+      </w:r>
+      <w:proofErr w:type="gramStart"/>
+      <w:r>
+        <w:t>So</w:t>
+      </w:r>
+      <w:proofErr w:type="gramEnd"/>
+      <w:r>
+        <w:t xml:space="preserve"> it took us some time to do the calculation and then we wrote a rotation function that enabled a random point in work place can rotate around a given point in a given angle.</w:t>
+      </w:r>
+      <w:r>
+        <w:t xml:space="preserve"> However, </w:t>
+      </w:r>
+      <w:r>
+        <w:rPr>
+          <w:rFonts w:hint="eastAsia"/>
+        </w:rPr>
+        <w:t xml:space="preserve">we </w:t>
+      </w:r>
+      <w:proofErr w:type="spellStart"/>
+      <w:r>
+        <w:t>we</w:t>
+      </w:r>
+      <w:proofErr w:type="spellEnd"/>
+      <w:r>
+        <w:t xml:space="preserve"> had one </w:t>
+      </w:r>
+      <w:proofErr w:type="gramStart"/>
+      <w:r>
+        <w:t>case</w:t>
+      </w:r>
+      <w:r>
+        <w:t>(</w:t>
+      </w:r>
+      <w:proofErr w:type="gramEnd"/>
+      <w:r>
+        <w:t>case 3)</w:t>
       </w:r>
       <w:r>
         <w:t xml:space="preserve"> that was not included in the codes although our collision checker passed the test.</w:t>
@@ -704,6 +1368,113 @@
     <w:p>
       <w:pPr>
         <w:spacing w:after="0"/>
+        <w:rPr>
+          <w:rFonts w:hint="eastAsia"/>
+        </w:rPr>
+      </w:pPr>
+    </w:p>
+    <w:p>
+      <w:pPr>
+        <w:spacing w:after="0"/>
+        <w:rPr>
+          <w:rFonts w:hint="eastAsia"/>
+        </w:rPr>
+      </w:pPr>
+      <w:r>
+        <w:rPr>
+          <w:rFonts w:hint="eastAsia"/>
+        </w:rPr>
+        <w:t>Peiguang Wang</w:t>
+      </w:r>
+      <w:r>
+        <w:t>’</w:t>
+      </w:r>
+      <w:r>
+        <w:rPr>
+          <w:rFonts w:hint="eastAsia"/>
+        </w:rPr>
+        <w:t>s answer:</w:t>
+      </w:r>
+    </w:p>
+    <w:p>
+      <w:pPr>
+        <w:spacing w:after="0"/>
+        <w:rPr>
+          <w:rFonts w:hint="eastAsia"/>
+        </w:rPr>
+      </w:pPr>
+      <w:r>
+        <w:rPr>
+          <w:rFonts w:hint="eastAsia"/>
+        </w:rPr>
+        <w:t>The hardest part of the assignment is the debugging part. To get a more direct feeling of the wrong c</w:t>
+      </w:r>
+      <w:r>
+        <w:rPr>
+          <w:rFonts w:hint="eastAsia"/>
+        </w:rPr>
+        <w:t>ases, w</w:t>
+      </w:r>
+      <w:r>
+        <w:rPr>
+          <w:rFonts w:hint="eastAsia"/>
+        </w:rPr>
+        <w:t xml:space="preserve">e write a MATLAB program to visualize the obstacles and </w:t>
+      </w:r>
+      <w:r>
+        <w:t>object</w:t>
+      </w:r>
+      <w:r>
+        <w:rPr>
+          <w:rFonts w:hint="eastAsia"/>
+        </w:rPr>
+        <w:t xml:space="preserve">. Thanks to that </w:t>
+      </w:r>
+      <w:r>
+        <w:t>visualization</w:t>
+      </w:r>
+      <w:r>
+        <w:rPr>
+          <w:rFonts w:hint="eastAsia"/>
+        </w:rPr>
+        <w:t xml:space="preserve"> program, </w:t>
+      </w:r>
+      <w:r>
+        <w:rPr>
+          <w:rFonts w:hint="eastAsia"/>
+        </w:rPr>
+        <w:t xml:space="preserve">we find mistakes in our rotation formula. Also, when a </w:t>
+      </w:r>
+      <w:r>
+        <w:t>visualization</w:t>
+      </w:r>
+      <w:r>
+        <w:rPr>
+          <w:rFonts w:hint="eastAsia"/>
+        </w:rPr>
+        <w:t xml:space="preserve"> does not help us debugging, we tracked every </w:t>
+      </w:r>
+      <w:proofErr w:type="gramStart"/>
+      <w:r>
+        <w:rPr>
+          <w:rFonts w:hint="eastAsia"/>
+        </w:rPr>
+        <w:t>variables</w:t>
+      </w:r>
+      <w:proofErr w:type="gramEnd"/>
+      <w:r>
+        <w:rPr>
+          <w:rFonts w:hint="eastAsia"/>
+        </w:rPr>
+        <w:t xml:space="preserve"> and tested them. Debugging needs a long time as well as patience. </w:t>
+      </w:r>
+    </w:p>
+    <w:p>
+      <w:pPr>
+        <w:spacing w:after="0"/>
+        <w:rPr>
+          <w:rFonts w:hint="eastAsia"/>
+        </w:rPr>
       </w:pPr>
     </w:p>
     <w:p>
@@ -720,9 +1491,6 @@
       <w:pPr>
         <w:spacing w:after="0"/>
         <w:ind w:left="360"/>
-        <w:rPr>
-          <w:rFonts w:hint="eastAsia"/>
-        </w:rPr>
       </w:pPr>
     </w:p>
     <w:sectPr>
@@ -736,8 +1504,8 @@
 </file>
 
 <file path=word/numbering.xml><?xml version="1.0" encoding="utf-8"?>
-<w:numbering xmlns:wpc="http://schemas.microsoft.com/office/word/2010/wordprocessingCanvas" xmlns:cx="http://schemas.microsoft.com/office/drawing/2014/chartex" xmlns:cx1="http://schemas.microsoft.com/office/drawing/2015/9/8/chartex" xmlns:cx2="http://schemas.microsoft.com/office/drawing/2015/10/21/chartex" xmlns:cx3="http://schemas.microsoft.com/office/drawing/2016/5/9/chartex" xmlns:cx4="http://schemas.microsoft.com/office/drawing/2016/5/10/chartex" xmlns:cx5="http://schemas.microsoft.com/office/drawing/2016/5/11/chartex" xmlns:cx6="http://schemas.microsoft.com/office/drawing/2016/5/12/chartex" xmlns:cx7="http://schemas.microsoft.com/office/drawing/2016/5/13/chartex" xmlns:cx8="http://schemas.microsoft.com/office/drawing/2016/5/14/chartex" xmlns:mc="http://schemas.openxmlformats.org/markup-compatibility/2006" xmlns:aink="http://schemas.microsoft.com/office/drawing/2016/ink" xmlns:am3d="http://schemas.microsoft.com/office/drawing/2017/model3d" xmlns:o="urn:schemas-microsoft-com:office:office" xmlns:r="http://schemas.openxmlformats.org/officeDocument/2006/relationships" xmlns:m="http://schemas.openxmlformats.org/officeDocument/2006/math" xmlns:v="urn:schemas-microsoft-com:vml" xmlns:wp14="http://schemas.microsoft.com/office/word/2010/wordprocessingDrawing" xmlns:wp="http://schemas.openxmlformats.org/drawingml/2006/wordprocessingDrawing" xmlns:w10="urn:schemas-microsoft-com:office:word" xmlns:w="http://schemas.openxmlformats.org/wordprocessingml/2006/main" xmlns:w14="http://schemas.microsoft.com/office/word/2010/wordml" xmlns:w15="http://schemas.microsoft.com/office/word/2012/wordml" xmlns:w16se="http://schemas.microsoft.com/office/word/2015/wordml/symex" xmlns:wpg="http://schemas.microsoft.com/office/word/2010/wordprocessingGroup" xmlns:wpi="http://schemas.microsoft.com/office/word/2010/wordprocessingInk" xmlns:wne="http://schemas.microsoft.com/office/word/2006/wordml" xmlns:wps="http://schemas.microsoft.com/office/word/2010/wordprocessingShape" mc:Ignorable="w14 w15 w16se wp14">
-  <w:abstractNum w:abstractNumId="0" w15:restartNumberingAfterBreak="0">
+<w:numbering xmlns:wpc="http://schemas.microsoft.com/office/word/2010/wordprocessingCanvas" xmlns:mo="http://schemas.microsoft.com/office/mac/office/2008/main" xmlns:mc="http://schemas.openxmlformats.org/markup-compatibility/2006" xmlns:mv="urn:schemas-microsoft-com:mac:vml" xmlns:o="urn:schemas-microsoft-com:office:office" xmlns:r="http://schemas.openxmlformats.org/officeDocument/2006/relationships" xmlns:m="http://schemas.openxmlformats.org/officeDocument/2006/math" xmlns:v="urn:schemas-microsoft-com:vml" xmlns:wp14="http://schemas.microsoft.com/office/word/2010/wordprocessingDrawing" xmlns:wp="http://schemas.openxmlformats.org/drawingml/2006/wordprocessingDrawing" xmlns:w10="urn:schemas-microsoft-com:office:word" xmlns:w="http://schemas.openxmlformats.org/wordprocessingml/2006/main" xmlns:w14="http://schemas.microsoft.com/office/word/2010/wordml" xmlns:w15="http://schemas.microsoft.com/office/word/2012/wordml" xmlns:wpg="http://schemas.microsoft.com/office/word/2010/wordprocessingGroup" xmlns:wpi="http://schemas.microsoft.com/office/word/2010/wordprocessingInk" xmlns:wne="http://schemas.microsoft.com/office/word/2006/wordml" xmlns:wps="http://schemas.microsoft.com/office/word/2010/wordprocessingShape" mc:Ignorable="w14 w15 wp14">
+  <w:abstractNum w:abstractNumId="0">
     <w:nsid w:val="31012F2C"/>
     <w:multiLevelType w:val="hybridMultilevel"/>
     <w:tmpl w:val="EDD8F7B8"/>
@@ -949,7 +1717,7 @@
       </w:rPr>
     </w:lvl>
   </w:abstractNum>
-  <w:abstractNum w:abstractNumId="1" w15:restartNumberingAfterBreak="0">
+  <w:abstractNum w:abstractNumId="1">
     <w:nsid w:val="37143BC6"/>
     <w:multiLevelType w:val="hybridMultilevel"/>
     <w:tmpl w:val="5D6452FE"/>
@@ -1038,7 +1806,7 @@
       </w:pPr>
     </w:lvl>
   </w:abstractNum>
-  <w:abstractNum w:abstractNumId="2" w15:restartNumberingAfterBreak="0">
+  <w:abstractNum w:abstractNumId="2">
     <w:nsid w:val="41AA6946"/>
     <w:multiLevelType w:val="hybridMultilevel"/>
     <w:tmpl w:val="230E5A6E"/>
@@ -1127,7 +1895,7 @@
       </w:pPr>
     </w:lvl>
   </w:abstractNum>
-  <w:abstractNum w:abstractNumId="3" w15:restartNumberingAfterBreak="0">
+  <w:abstractNum w:abstractNumId="3">
     <w:nsid w:val="44BD576D"/>
     <w:multiLevelType w:val="hybridMultilevel"/>
     <w:tmpl w:val="F2A085F6"/>
@@ -1216,7 +1984,7 @@
       </w:pPr>
     </w:lvl>
   </w:abstractNum>
-  <w:abstractNum w:abstractNumId="4" w15:restartNumberingAfterBreak="0">
+  <w:abstractNum w:abstractNumId="4">
     <w:nsid w:val="47F41551"/>
     <w:multiLevelType w:val="hybridMultilevel"/>
     <w:tmpl w:val="6FACB950"/>
@@ -1305,7 +2073,7 @@
       </w:pPr>
     </w:lvl>
   </w:abstractNum>
-  <w:abstractNum w:abstractNumId="5" w15:restartNumberingAfterBreak="0">
+  <w:abstractNum w:abstractNumId="5">
     <w:nsid w:val="4E671AA2"/>
     <w:multiLevelType w:val="hybridMultilevel"/>
     <w:tmpl w:val="2F6466A2"/>
@@ -1394,7 +2162,7 @@
       </w:pPr>
     </w:lvl>
   </w:abstractNum>
-  <w:abstractNum w:abstractNumId="6" w15:restartNumberingAfterBreak="0">
+  <w:abstractNum w:abstractNumId="6">
     <w:nsid w:val="51AF730A"/>
     <w:multiLevelType w:val="hybridMultilevel"/>
     <w:tmpl w:val="B678A0CA"/>
@@ -1483,7 +2251,7 @@
       </w:pPr>
     </w:lvl>
   </w:abstractNum>
-  <w:abstractNum w:abstractNumId="7" w15:restartNumberingAfterBreak="0">
+  <w:abstractNum w:abstractNumId="7">
     <w:nsid w:val="67305EB9"/>
     <w:multiLevelType w:val="hybridMultilevel"/>
     <w:tmpl w:val="A9FA8264"/>
@@ -1572,7 +2340,7 @@
       </w:pPr>
     </w:lvl>
   </w:abstractNum>
-  <w:abstractNum w:abstractNumId="8" w15:restartNumberingAfterBreak="0">
+  <w:abstractNum w:abstractNumId="8">
     <w:nsid w:val="6BD52466"/>
     <w:multiLevelType w:val="hybridMultilevel"/>
     <w:tmpl w:val="23A4D16E"/>
@@ -1692,7 +2460,7 @@
 </file>
 
 <file path=word/styles.xml><?xml version="1.0" encoding="utf-8"?>
-<w:styles xmlns:mc="http://schemas.openxmlformats.org/markup-compatibility/2006" xmlns:r="http://schemas.openxmlformats.org/officeDocument/2006/relationships" xmlns:w="http://schemas.openxmlformats.org/wordprocessingml/2006/main" xmlns:w14="http://schemas.microsoft.com/office/word/2010/wordml" xmlns:w15="http://schemas.microsoft.com/office/word/2012/wordml" xmlns:w16se="http://schemas.microsoft.com/office/word/2015/wordml/symex" mc:Ignorable="w14 w15 w16se">
+<w:styles xmlns:mc="http://schemas.openxmlformats.org/markup-compatibility/2006" xmlns:r="http://schemas.openxmlformats.org/officeDocument/2006/relationships" xmlns:w="http://schemas.openxmlformats.org/wordprocessingml/2006/main" xmlns:w14="http://schemas.microsoft.com/office/word/2010/wordml" xmlns:w15="http://schemas.microsoft.com/office/word/2012/wordml" mc:Ignorable="w14 w15">
   <w:docDefaults>
     <w:rPrDefault>
       <w:rPr>
@@ -1708,7 +2476,7 @@
       </w:pPr>
     </w:pPrDefault>
   </w:docDefaults>
-  <w:latentStyles w:defLockedState="0" w:defUIPriority="99" w:defSemiHidden="0" w:defUnhideWhenUsed="0" w:defQFormat="0" w:count="375">
+  <w:latentStyles w:defLockedState="0" w:defUIPriority="99" w:defSemiHidden="0" w:defUnhideWhenUsed="0" w:defQFormat="0" w:count="382">
     <w:lsdException w:name="Normal" w:uiPriority="0" w:qFormat="1"/>
     <w:lsdException w:name="heading 1" w:uiPriority="9" w:qFormat="1"/>
     <w:lsdException w:name="heading 2" w:semiHidden="1" w:uiPriority="9" w:unhideWhenUsed="1" w:qFormat="1"/>
@@ -2082,8 +2850,6 @@
     <w:lsdException w:name="List Table 7 Colorful Accent 6" w:uiPriority="52"/>
     <w:lsdException w:name="Mention" w:semiHidden="1" w:unhideWhenUsed="1"/>
     <w:lsdException w:name="Smart Hyperlink" w:semiHidden="1" w:unhideWhenUsed="1"/>
-    <w:lsdException w:name="Hashtag" w:semiHidden="1" w:unhideWhenUsed="1"/>
-    <w:lsdException w:name="Unresolved Mention" w:semiHidden="1" w:unhideWhenUsed="1"/>
   </w:latentStyles>
   <w:style w:type="paragraph" w:default="1" w:styleId="Normal">
     <w:name w:val="Normal"/>
@@ -2126,6 +2892,16 @@
       <w:ind w:left="720"/>
       <w:contextualSpacing/>
     </w:pPr>
+  </w:style>
+  <w:style w:type="character" w:styleId="PlaceholderText">
+    <w:name w:val="Placeholder Text"/>
+    <w:basedOn w:val="DefaultParagraphFont"/>
+    <w:uiPriority w:val="99"/>
+    <w:semiHidden/>
+    <w:rsid w:val="00952FB3"/>
+    <w:rPr>
+      <w:color w:val="808080"/>
+    </w:rPr>
   </w:style>
 </w:styles>
 </file>

</xml_diff>